<commit_message>
Added PDF of Initial Notes
</commit_message>
<xml_diff>
--- a/Inheritance/Inheritance.docx
+++ b/Inheritance/Inheritance.docx
@@ -139,6 +139,7 @@
         <w:spacing w:after="0"/>
         <w:jc w:val="both"/>
         <w:rPr>
+          <w:rFonts w:ascii="Times New Roman" w:hAnsi="Times New Roman" w:cs="Times New Roman"/>
           <w:color w:val="000000"/>
           <w:sz w:val="24"/>
           <w:szCs w:val="24"/>
@@ -169,6 +170,7 @@
         </w:pBdr>
         <w:jc w:val="both"/>
         <w:rPr>
+          <w:rFonts w:ascii="Times New Roman" w:hAnsi="Times New Roman" w:cs="Times New Roman"/>
           <w:color w:val="000000"/>
           <w:sz w:val="24"/>
           <w:szCs w:val="24"/>
@@ -569,39 +571,23 @@
           <w:sz w:val="24"/>
           <w:szCs w:val="24"/>
         </w:rPr>
-        <w:t>·</w:t>
-      </w:r>
-      <w:r>
-        <w:rPr>
-          <w:rFonts w:ascii="Times New Roman" w:eastAsia="Times New Roman" w:hAnsi="Times New Roman" w:cs="Times New Roman"/>
-          <w:sz w:val="14"/>
-          <w:szCs w:val="14"/>
-        </w:rPr>
-        <w:t xml:space="preserve">   </w:t>
-      </w:r>
-      <w:r>
-        <w:rPr>
-          <w:rFonts w:ascii="Times New Roman" w:eastAsia="Times New Roman" w:hAnsi="Times New Roman" w:cs="Times New Roman"/>
-          <w:sz w:val="14"/>
-          <w:szCs w:val="14"/>
+        <w:t xml:space="preserve">·   </w:t>
+      </w:r>
+      <w:r>
+        <w:rPr>
+          <w:rFonts w:ascii="Times New Roman" w:eastAsia="Times New Roman" w:hAnsi="Times New Roman" w:cs="Times New Roman"/>
+          <w:sz w:val="24"/>
+          <w:szCs w:val="24"/>
         </w:rPr>
         <w:tab/>
       </w:r>
       <w:r>
         <w:rPr>
-          <w:rFonts w:ascii="Cardo" w:eastAsia="Cardo" w:hAnsi="Cardo" w:cs="Cardo"/>
-          <w:sz w:val="24"/>
-          <w:szCs w:val="24"/>
-        </w:rPr>
-        <w:t xml:space="preserve">Parent Class </w:t>
-      </w:r>
-      <w:r>
-        <w:rPr>
-          <w:rFonts w:ascii="Cardo" w:eastAsia="Cardo" w:hAnsi="Cardo" w:cs="Cardo"/>
-          <w:sz w:val="24"/>
-          <w:szCs w:val="24"/>
-        </w:rPr>
-        <w:t>(Superclass) → Father/Mother</w:t>
+          <w:rFonts w:ascii="Times New Roman" w:eastAsia="Cardo" w:hAnsi="Times New Roman" w:cs="Times New Roman"/>
+          <w:sz w:val="24"/>
+          <w:szCs w:val="24"/>
+        </w:rPr>
+        <w:t>Parent Class (Superclass) → Father/Mother</w:t>
       </w:r>
     </w:p>
     <w:p>
@@ -621,27 +607,19 @@
           <w:sz w:val="24"/>
           <w:szCs w:val="24"/>
         </w:rPr>
-        <w:t>·</w:t>
-      </w:r>
-      <w:r>
-        <w:rPr>
-          <w:rFonts w:ascii="Times New Roman" w:eastAsia="Times New Roman" w:hAnsi="Times New Roman" w:cs="Times New Roman"/>
-          <w:sz w:val="14"/>
-          <w:szCs w:val="14"/>
-        </w:rPr>
-        <w:t xml:space="preserve">   </w:t>
-      </w:r>
-      <w:r>
-        <w:rPr>
-          <w:rFonts w:ascii="Times New Roman" w:eastAsia="Times New Roman" w:hAnsi="Times New Roman" w:cs="Times New Roman"/>
-          <w:sz w:val="14"/>
-          <w:szCs w:val="14"/>
+        <w:t xml:space="preserve">·   </w:t>
+      </w:r>
+      <w:r>
+        <w:rPr>
+          <w:rFonts w:ascii="Times New Roman" w:eastAsia="Times New Roman" w:hAnsi="Times New Roman" w:cs="Times New Roman"/>
+          <w:sz w:val="24"/>
+          <w:szCs w:val="24"/>
         </w:rPr>
         <w:tab/>
       </w:r>
       <w:r>
         <w:rPr>
-          <w:rFonts w:ascii="Cardo" w:eastAsia="Cardo" w:hAnsi="Cardo" w:cs="Cardo"/>
+          <w:rFonts w:ascii="Times New Roman" w:eastAsia="Cardo" w:hAnsi="Times New Roman" w:cs="Times New Roman"/>
           <w:sz w:val="24"/>
           <w:szCs w:val="24"/>
         </w:rPr>
@@ -685,30 +663,15 @@
           <w:sz w:val="24"/>
           <w:szCs w:val="24"/>
         </w:rPr>
-        <w:t>·</w:t>
-      </w:r>
-      <w:r>
-        <w:rPr>
-          <w:rFonts w:ascii="Times New Roman" w:eastAsia="Times New Roman" w:hAnsi="Times New Roman" w:cs="Times New Roman"/>
-          <w:sz w:val="14"/>
-          <w:szCs w:val="14"/>
-        </w:rPr>
-        <w:t xml:space="preserve">   </w:t>
-      </w:r>
-      <w:r>
-        <w:rPr>
-          <w:rFonts w:ascii="Times New Roman" w:eastAsia="Times New Roman" w:hAnsi="Times New Roman" w:cs="Times New Roman"/>
-          <w:sz w:val="14"/>
-          <w:szCs w:val="14"/>
+        <w:t xml:space="preserve">·   </w:t>
+      </w:r>
+      <w:r>
+        <w:rPr>
+          <w:rFonts w:ascii="Times New Roman" w:eastAsia="Times New Roman" w:hAnsi="Times New Roman" w:cs="Times New Roman"/>
+          <w:sz w:val="24"/>
+          <w:szCs w:val="24"/>
         </w:rPr>
         <w:tab/>
-      </w:r>
-      <w:r>
-        <w:rPr>
-          <w:rFonts w:ascii="Times New Roman" w:eastAsia="Times New Roman" w:hAnsi="Times New Roman" w:cs="Times New Roman"/>
-          <w:sz w:val="24"/>
-          <w:szCs w:val="24"/>
-        </w:rPr>
         <w:t>Parents have common traits like surname, eye color, height.</w:t>
       </w:r>
     </w:p>
@@ -729,39 +692,16 @@
           <w:sz w:val="24"/>
           <w:szCs w:val="24"/>
         </w:rPr>
-        <w:t>·</w:t>
-      </w:r>
-      <w:r>
-        <w:rPr>
-          <w:rFonts w:ascii="Times New Roman" w:eastAsia="Times New Roman" w:hAnsi="Times New Roman" w:cs="Times New Roman"/>
-          <w:sz w:val="14"/>
-          <w:szCs w:val="14"/>
-        </w:rPr>
-        <w:t xml:space="preserve">   </w:t>
-      </w:r>
-      <w:r>
-        <w:rPr>
-          <w:rFonts w:ascii="Times New Roman" w:eastAsia="Times New Roman" w:hAnsi="Times New Roman" w:cs="Times New Roman"/>
-          <w:sz w:val="14"/>
-          <w:szCs w:val="14"/>
+        <w:t xml:space="preserve">·   </w:t>
+      </w:r>
+      <w:r>
+        <w:rPr>
+          <w:rFonts w:ascii="Times New Roman" w:eastAsia="Times New Roman" w:hAnsi="Times New Roman" w:cs="Times New Roman"/>
+          <w:sz w:val="24"/>
+          <w:szCs w:val="24"/>
         </w:rPr>
         <w:tab/>
-      </w:r>
-      <w:r>
-        <w:rPr>
-          <w:rFonts w:ascii="Times New Roman" w:eastAsia="Times New Roman" w:hAnsi="Times New Roman" w:cs="Times New Roman"/>
-          <w:sz w:val="24"/>
-          <w:szCs w:val="24"/>
-        </w:rPr>
-        <w:t>Children inherit these traits automatically, but they can also have their own unique features (like h</w:t>
-      </w:r>
-      <w:r>
-        <w:rPr>
-          <w:rFonts w:ascii="Times New Roman" w:eastAsia="Times New Roman" w:hAnsi="Times New Roman" w:cs="Times New Roman"/>
-          <w:sz w:val="24"/>
-          <w:szCs w:val="24"/>
-        </w:rPr>
-        <w:t>obbies or talents).</w:t>
+        <w:t>Children inherit these traits automatically, but they can also have their own unique features (like hobbies or talents).</w:t>
       </w:r>
     </w:p>
     <w:p>
@@ -963,7 +903,25 @@
           <w:sz w:val="24"/>
           <w:szCs w:val="24"/>
         </w:rPr>
-        <w:t xml:space="preserve">    int speed = 60;</w:t>
+        <w:t xml:space="preserve">    </w:t>
+      </w:r>
+      <w:proofErr w:type="spellStart"/>
+      <w:r>
+        <w:rPr>
+          <w:rFonts w:ascii="Times New Roman" w:eastAsia="Times New Roman" w:hAnsi="Times New Roman" w:cs="Times New Roman"/>
+          <w:sz w:val="24"/>
+          <w:szCs w:val="24"/>
+        </w:rPr>
+        <w:t>int</w:t>
+      </w:r>
+      <w:proofErr w:type="spellEnd"/>
+      <w:r>
+        <w:rPr>
+          <w:rFonts w:ascii="Times New Roman" w:eastAsia="Times New Roman" w:hAnsi="Times New Roman" w:cs="Times New Roman"/>
+          <w:sz w:val="24"/>
+          <w:szCs w:val="24"/>
+        </w:rPr>
+        <w:t xml:space="preserve"> speed = 60;</w:t>
       </w:r>
     </w:p>
     <w:p>
@@ -1001,7 +959,25 @@
           <w:sz w:val="24"/>
           <w:szCs w:val="24"/>
         </w:rPr>
-        <w:t xml:space="preserve">    void drive() {</w:t>
+        <w:t xml:space="preserve">    void </w:t>
+      </w:r>
+      <w:proofErr w:type="gramStart"/>
+      <w:r>
+        <w:rPr>
+          <w:rFonts w:ascii="Times New Roman" w:eastAsia="Times New Roman" w:hAnsi="Times New Roman" w:cs="Times New Roman"/>
+          <w:sz w:val="24"/>
+          <w:szCs w:val="24"/>
+        </w:rPr>
+        <w:t>drive(</w:t>
+      </w:r>
+      <w:proofErr w:type="gramEnd"/>
+      <w:r>
+        <w:rPr>
+          <w:rFonts w:ascii="Times New Roman" w:eastAsia="Times New Roman" w:hAnsi="Times New Roman" w:cs="Times New Roman"/>
+          <w:sz w:val="24"/>
+          <w:szCs w:val="24"/>
+        </w:rPr>
+        <w:t>) {</w:t>
       </w:r>
     </w:p>
     <w:p>
@@ -1020,7 +996,25 @@
           <w:sz w:val="24"/>
           <w:szCs w:val="24"/>
         </w:rPr>
-        <w:t xml:space="preserve">        System.out.println("The vehicle is moving.");</w:t>
+        <w:t xml:space="preserve">        </w:t>
+      </w:r>
+      <w:proofErr w:type="spellStart"/>
+      <w:r>
+        <w:rPr>
+          <w:rFonts w:ascii="Times New Roman" w:eastAsia="Times New Roman" w:hAnsi="Times New Roman" w:cs="Times New Roman"/>
+          <w:sz w:val="24"/>
+          <w:szCs w:val="24"/>
+        </w:rPr>
+        <w:t>System.out.println</w:t>
+      </w:r>
+      <w:proofErr w:type="spellEnd"/>
+      <w:r>
+        <w:rPr>
+          <w:rFonts w:ascii="Times New Roman" w:eastAsia="Times New Roman" w:hAnsi="Times New Roman" w:cs="Times New Roman"/>
+          <w:sz w:val="24"/>
+          <w:szCs w:val="24"/>
+        </w:rPr>
+        <w:t>("The vehicle is moving.");</w:t>
       </w:r>
     </w:p>
     <w:p>
@@ -1126,7 +1120,25 @@
           <w:sz w:val="24"/>
           <w:szCs w:val="24"/>
         </w:rPr>
-        <w:t xml:space="preserve">    int doors = 4;</w:t>
+        <w:t xml:space="preserve">    </w:t>
+      </w:r>
+      <w:proofErr w:type="spellStart"/>
+      <w:r>
+        <w:rPr>
+          <w:rFonts w:ascii="Times New Roman" w:eastAsia="Times New Roman" w:hAnsi="Times New Roman" w:cs="Times New Roman"/>
+          <w:sz w:val="24"/>
+          <w:szCs w:val="24"/>
+        </w:rPr>
+        <w:t>int</w:t>
+      </w:r>
+      <w:proofErr w:type="spellEnd"/>
+      <w:r>
+        <w:rPr>
+          <w:rFonts w:ascii="Times New Roman" w:eastAsia="Times New Roman" w:hAnsi="Times New Roman" w:cs="Times New Roman"/>
+          <w:sz w:val="24"/>
+          <w:szCs w:val="24"/>
+        </w:rPr>
+        <w:t xml:space="preserve"> doors = 4;</w:t>
       </w:r>
     </w:p>
     <w:p>
@@ -1164,7 +1176,25 @@
           <w:sz w:val="24"/>
           <w:szCs w:val="24"/>
         </w:rPr>
-        <w:t xml:space="preserve">    void honk() {</w:t>
+        <w:t xml:space="preserve">    void </w:t>
+      </w:r>
+      <w:proofErr w:type="gramStart"/>
+      <w:r>
+        <w:rPr>
+          <w:rFonts w:ascii="Times New Roman" w:eastAsia="Times New Roman" w:hAnsi="Times New Roman" w:cs="Times New Roman"/>
+          <w:sz w:val="24"/>
+          <w:szCs w:val="24"/>
+        </w:rPr>
+        <w:t>honk(</w:t>
+      </w:r>
+      <w:proofErr w:type="gramEnd"/>
+      <w:r>
+        <w:rPr>
+          <w:rFonts w:ascii="Times New Roman" w:eastAsia="Times New Roman" w:hAnsi="Times New Roman" w:cs="Times New Roman"/>
+          <w:sz w:val="24"/>
+          <w:szCs w:val="24"/>
+        </w:rPr>
+        <w:t>) {</w:t>
       </w:r>
     </w:p>
     <w:p>
@@ -1183,7 +1213,25 @@
           <w:sz w:val="24"/>
           <w:szCs w:val="24"/>
         </w:rPr>
-        <w:t xml:space="preserve">        System.out.println("Beep Beep!");</w:t>
+        <w:t xml:space="preserve">        </w:t>
+      </w:r>
+      <w:proofErr w:type="spellStart"/>
+      <w:r>
+        <w:rPr>
+          <w:rFonts w:ascii="Times New Roman" w:eastAsia="Times New Roman" w:hAnsi="Times New Roman" w:cs="Times New Roman"/>
+          <w:sz w:val="24"/>
+          <w:szCs w:val="24"/>
+        </w:rPr>
+        <w:t>System.out.println</w:t>
+      </w:r>
+      <w:proofErr w:type="spellEnd"/>
+      <w:r>
+        <w:rPr>
+          <w:rFonts w:ascii="Times New Roman" w:eastAsia="Times New Roman" w:hAnsi="Times New Roman" w:cs="Times New Roman"/>
+          <w:sz w:val="24"/>
+          <w:szCs w:val="24"/>
+        </w:rPr>
+        <w:t>("Beep Beep!");</w:t>
       </w:r>
     </w:p>
     <w:p>
@@ -1251,15 +1299,25 @@
           <w:sz w:val="24"/>
           <w:szCs w:val="24"/>
         </w:rPr>
-        <w:t>In this example, a Car object will hav</w:t>
-      </w:r>
-      <w:r>
-        <w:rPr>
-          <w:rFonts w:ascii="Times New Roman" w:eastAsia="Times New Roman" w:hAnsi="Times New Roman" w:cs="Times New Roman"/>
-          <w:sz w:val="24"/>
-          <w:szCs w:val="24"/>
-        </w:rPr>
-        <w:t>e access to both speed and the drive() method, even though they aren't written inside the Car class.</w:t>
+        <w:t xml:space="preserve">In this example, a Car object will have access to both speed and the </w:t>
+      </w:r>
+      <w:proofErr w:type="gramStart"/>
+      <w:r>
+        <w:rPr>
+          <w:rFonts w:ascii="Times New Roman" w:eastAsia="Times New Roman" w:hAnsi="Times New Roman" w:cs="Times New Roman"/>
+          <w:sz w:val="24"/>
+          <w:szCs w:val="24"/>
+        </w:rPr>
+        <w:t>drive(</w:t>
+      </w:r>
+      <w:proofErr w:type="gramEnd"/>
+      <w:r>
+        <w:rPr>
+          <w:rFonts w:ascii="Times New Roman" w:eastAsia="Times New Roman" w:hAnsi="Times New Roman" w:cs="Times New Roman"/>
+          <w:sz w:val="24"/>
+          <w:szCs w:val="24"/>
+        </w:rPr>
+        <w:t>) method, even though they aren't written inside the Car class.</w:t>
       </w:r>
     </w:p>
     <w:p>
@@ -1321,6 +1379,7 @@
         </w:pBdr>
         <w:jc w:val="both"/>
         <w:rPr>
+          <w:rFonts w:ascii="Times New Roman" w:hAnsi="Times New Roman" w:cs="Times New Roman"/>
           <w:color w:val="000000"/>
           <w:sz w:val="24"/>
           <w:szCs w:val="24"/>
@@ -1391,7 +1450,27 @@
           <w:sz w:val="24"/>
           <w:szCs w:val="24"/>
         </w:rPr>
-        <w:t>Accessing parent methods: If a child has a method with the same name as the parent, super.methodName() allows you to call the parent's version.</w:t>
+        <w:t xml:space="preserve">Accessing parent methods: If a child has a method with the same name as the parent, </w:t>
+      </w:r>
+      <w:proofErr w:type="spellStart"/>
+      <w:proofErr w:type="gramStart"/>
+      <w:r>
+        <w:rPr>
+          <w:rFonts w:ascii="Times New Roman" w:eastAsia="Times New Roman" w:hAnsi="Times New Roman" w:cs="Times New Roman"/>
+          <w:sz w:val="24"/>
+          <w:szCs w:val="24"/>
+        </w:rPr>
+        <w:t>super.methodName</w:t>
+      </w:r>
+      <w:proofErr w:type="spellEnd"/>
+      <w:proofErr w:type="gramEnd"/>
+      <w:r>
+        <w:rPr>
+          <w:rFonts w:ascii="Times New Roman" w:eastAsia="Times New Roman" w:hAnsi="Times New Roman" w:cs="Times New Roman"/>
+          <w:sz w:val="24"/>
+          <w:szCs w:val="24"/>
+        </w:rPr>
+        <w:t>() allows you to call the parent's version.</w:t>
       </w:r>
     </w:p>
     <w:p>
@@ -1409,6 +1488,7 @@
         </w:pBdr>
         <w:jc w:val="both"/>
         <w:rPr>
+          <w:rFonts w:ascii="Times New Roman" w:hAnsi="Times New Roman" w:cs="Times New Roman"/>
           <w:color w:val="000000"/>
           <w:sz w:val="24"/>
           <w:szCs w:val="24"/>
@@ -1440,15 +1520,7 @@
           <w:sz w:val="24"/>
           <w:szCs w:val="24"/>
         </w:rPr>
-        <w:t>Thi</w:t>
-      </w:r>
-      <w:r>
-        <w:rPr>
-          <w:rFonts w:ascii="Times New Roman" w:eastAsia="Times New Roman" w:hAnsi="Times New Roman" w:cs="Times New Roman"/>
-          <w:sz w:val="24"/>
-          <w:szCs w:val="24"/>
-        </w:rPr>
-        <w:t>s is when a subclass provides its own specific version of a method that already exists in the parent class. This allows the child to change how a parent behavior works.</w:t>
+        <w:t>This is when a subclass provides its own specific version of a method that already exists in the parent class. This allows the child to change how a parent behavior works.</w:t>
       </w:r>
     </w:p>
     <w:p>
@@ -1466,6 +1538,7 @@
         </w:pBdr>
         <w:jc w:val="both"/>
         <w:rPr>
+          <w:rFonts w:ascii="Times New Roman" w:hAnsi="Times New Roman" w:cs="Times New Roman"/>
           <w:color w:val="000000"/>
           <w:sz w:val="24"/>
           <w:szCs w:val="24"/>
@@ -1497,15 +1570,7 @@
           <w:sz w:val="24"/>
           <w:szCs w:val="24"/>
         </w:rPr>
-        <w:t xml:space="preserve">In Java, when you create an instance of a child class, the parent </w:t>
-      </w:r>
-      <w:r>
-        <w:rPr>
-          <w:rFonts w:ascii="Times New Roman" w:eastAsia="Times New Roman" w:hAnsi="Times New Roman" w:cs="Times New Roman"/>
-          <w:sz w:val="24"/>
-          <w:szCs w:val="24"/>
-        </w:rPr>
-        <w:t>class constructor is automatically called first. This ensures that the base "blueprint" is built before the specific details are added.</w:t>
+        <w:t>In Java, when you create an instance of a child class, the parent class constructor is automatically called first. This ensures that the base "blueprint" is built before the specific details are added.</w:t>
       </w:r>
     </w:p>
     <w:p>
@@ -1566,6 +1631,7 @@
         <w:spacing w:after="0"/>
         <w:jc w:val="both"/>
         <w:rPr>
+          <w:rFonts w:ascii="Times New Roman" w:hAnsi="Times New Roman" w:cs="Times New Roman"/>
           <w:color w:val="000000"/>
           <w:sz w:val="24"/>
           <w:szCs w:val="24"/>
@@ -1597,6 +1663,7 @@
         <w:spacing w:after="0"/>
         <w:jc w:val="both"/>
         <w:rPr>
+          <w:rFonts w:ascii="Times New Roman" w:hAnsi="Times New Roman" w:cs="Times New Roman"/>
           <w:color w:val="000000"/>
           <w:sz w:val="24"/>
           <w:szCs w:val="24"/>
@@ -1627,6 +1694,7 @@
         </w:pBdr>
         <w:jc w:val="both"/>
         <w:rPr>
+          <w:rFonts w:ascii="Times New Roman" w:hAnsi="Times New Roman" w:cs="Times New Roman"/>
           <w:color w:val="000000"/>
           <w:sz w:val="24"/>
           <w:szCs w:val="24"/>
@@ -1658,15 +1726,7 @@
           <w:sz w:val="24"/>
           <w:szCs w:val="24"/>
         </w:rPr>
-        <w:t>Note: Java does not support "Multiple Inheritance" with classes (on</w:t>
-      </w:r>
-      <w:r>
-        <w:rPr>
-          <w:rFonts w:ascii="Times New Roman" w:eastAsia="Times New Roman" w:hAnsi="Times New Roman" w:cs="Times New Roman"/>
-          <w:sz w:val="24"/>
-          <w:szCs w:val="24"/>
-        </w:rPr>
-        <w:t>e child having two parents) because it causes confusion in the code's logic.</w:t>
+        <w:t>Note: Java does not support "Multiple Inheritance" with classes (one child having two parents) because it causes confusion in the code's logic.</w:t>
       </w:r>
     </w:p>
     <w:p>
@@ -1708,7 +1768,18 @@
           <w:sz w:val="24"/>
           <w:szCs w:val="24"/>
         </w:rPr>
-        <w:t>Benefits of Inheritance</w:t>
+        <w:t>Benefits of I</w:t>
+      </w:r>
+      <w:bookmarkStart w:id="1" w:name="_GoBack"/>
+      <w:bookmarkEnd w:id="1"/>
+      <w:r>
+        <w:rPr>
+          <w:rFonts w:ascii="Times New Roman" w:eastAsia="Times New Roman" w:hAnsi="Times New Roman" w:cs="Times New Roman"/>
+          <w:color w:val="000000"/>
+          <w:sz w:val="24"/>
+          <w:szCs w:val="24"/>
+        </w:rPr>
+        <w:t>nheritance</w:t>
       </w:r>
     </w:p>
     <w:p>
@@ -1727,6 +1798,7 @@
         <w:spacing w:after="0"/>
         <w:jc w:val="both"/>
         <w:rPr>
+          <w:rFonts w:ascii="Times New Roman" w:hAnsi="Times New Roman" w:cs="Times New Roman"/>
           <w:color w:val="000000"/>
           <w:sz w:val="24"/>
           <w:szCs w:val="24"/>
@@ -1758,6 +1830,7 @@
         <w:spacing w:after="0"/>
         <w:jc w:val="both"/>
         <w:rPr>
+          <w:rFonts w:ascii="Times New Roman" w:hAnsi="Times New Roman" w:cs="Times New Roman"/>
           <w:color w:val="000000"/>
           <w:sz w:val="24"/>
           <w:szCs w:val="24"/>
@@ -1788,6 +1861,7 @@
         </w:pBdr>
         <w:jc w:val="both"/>
         <w:rPr>
+          <w:rFonts w:ascii="Times New Roman" w:hAnsi="Times New Roman" w:cs="Times New Roman"/>
           <w:color w:val="000000"/>
           <w:sz w:val="24"/>
           <w:szCs w:val="24"/>
@@ -1829,10 +1903,8 @@
           <w:szCs w:val="24"/>
         </w:rPr>
       </w:pPr>
-      <w:bookmarkStart w:id="1" w:name="_7w08jhgxox9p" w:colFirst="0" w:colLast="0"/>
-      <w:bookmarkStart w:id="2" w:name="_8zywqtvo91nc" w:colFirst="0" w:colLast="0"/>
-      <w:bookmarkStart w:id="3" w:name="_GoBack"/>
-      <w:bookmarkEnd w:id="1"/>
+      <w:bookmarkStart w:id="2" w:name="_7w08jhgxox9p" w:colFirst="0" w:colLast="0"/>
+      <w:bookmarkStart w:id="3" w:name="_8zywqtvo91nc" w:colFirst="0" w:colLast="0"/>
       <w:bookmarkEnd w:id="2"/>
       <w:bookmarkEnd w:id="3"/>
     </w:p>
@@ -1938,7 +2010,7 @@
         <w:sz w:val="24"/>
         <w:szCs w:val="24"/>
       </w:rPr>
-      <w:t>1</w:t>
+      <w:t>3</w:t>
     </w:r>
     <w:r>
       <w:rPr>

</xml_diff>